<commit_message>
Complete => 53. Spring Security - Restrict Access Based on Role
</commit_message>
<xml_diff>
--- a/53. Spring Security - Restrict Access Based on Role/53.3. Spring Security - Custom Access Denied Page.docx
+++ b/53. Spring Security - Restrict Access Based on Role/53.3. Spring Security - Custom Access Denied Page.docx
@@ -128,15 +128,7 @@
           <w:bCs/>
           <w:u w:val="single"/>
         </w:rPr>
-        <w:t>Custom</w:t>
-      </w:r>
-      <w:r>
-        <w:rPr>
-          <w:b/>
-          <w:bCs/>
-          <w:u w:val="single"/>
-        </w:rPr>
-        <w:t xml:space="preserve"> Access Denied Page</w:t>
+        <w:t>Custom Access Denied Page</w:t>
       </w:r>
       <w:r>
         <w:t>:</w:t>
@@ -269,15 +261,7 @@
           <w:bCs/>
           <w:u w:val="single"/>
         </w:rPr>
-        <w:t xml:space="preserve">Step-1: </w:t>
-      </w:r>
-      <w:r>
-        <w:rPr>
-          <w:b/>
-          <w:bCs/>
-          <w:u w:val="single"/>
-        </w:rPr>
-        <w:t>Configure custom page for access denied</w:t>
+        <w:t>Step-1: Configure custom page for access denied</w:t>
       </w:r>
       <w:r>
         <w:t>:</w:t>
@@ -333,7 +317,38 @@
           <w:sz w:val="20"/>
           <w:szCs w:val="20"/>
         </w:rPr>
-        <w:t xml:space="preserve"> configure(HttpSecurity </w:t>
+        <w:t xml:space="preserve"> </w:t>
+      </w:r>
+      <w:proofErr w:type="gramStart"/>
+      <w:r>
+        <w:rPr>
+          <w:rFonts w:ascii="Consolas" w:hAnsi="Consolas" w:cs="Consolas"/>
+          <w:color w:val="000000"/>
+          <w:sz w:val="20"/>
+          <w:szCs w:val="20"/>
+        </w:rPr>
+        <w:t>configure(</w:t>
+      </w:r>
+      <w:proofErr w:type="spellStart"/>
+      <w:proofErr w:type="gramEnd"/>
+      <w:r>
+        <w:rPr>
+          <w:rFonts w:ascii="Consolas" w:hAnsi="Consolas" w:cs="Consolas"/>
+          <w:color w:val="000000"/>
+          <w:sz w:val="20"/>
+          <w:szCs w:val="20"/>
+        </w:rPr>
+        <w:t>HttpSecurity</w:t>
+      </w:r>
+      <w:proofErr w:type="spellEnd"/>
+      <w:r>
+        <w:rPr>
+          <w:rFonts w:ascii="Consolas" w:hAnsi="Consolas" w:cs="Consolas"/>
+          <w:color w:val="000000"/>
+          <w:sz w:val="20"/>
+          <w:szCs w:val="20"/>
+        </w:rPr>
+        <w:t xml:space="preserve"> </w:t>
       </w:r>
       <w:r>
         <w:rPr>
@@ -402,8 +417,19 @@
           <w:sz w:val="20"/>
           <w:szCs w:val="20"/>
         </w:rPr>
-        <w:t>//Restrict access based on the HttpServletRequest</w:t>
-      </w:r>
+        <w:t xml:space="preserve">//Restrict access based on the </w:t>
+      </w:r>
+      <w:proofErr w:type="spellStart"/>
+      <w:r>
+        <w:rPr>
+          <w:rFonts w:ascii="Consolas" w:hAnsi="Consolas" w:cs="Consolas"/>
+          <w:color w:val="3F7F5F"/>
+          <w:sz w:val="20"/>
+          <w:szCs w:val="20"/>
+        </w:rPr>
+        <w:t>HttpServletRequest</w:t>
+      </w:r>
+      <w:proofErr w:type="spellEnd"/>
     </w:p>
     <w:p>
       <w:pPr>
@@ -426,6 +452,8 @@
         </w:rPr>
         <w:tab/>
       </w:r>
+      <w:proofErr w:type="spellStart"/>
+      <w:proofErr w:type="gramStart"/>
       <w:r>
         <w:rPr>
           <w:rFonts w:ascii="Consolas" w:hAnsi="Consolas" w:cs="Consolas"/>
@@ -442,7 +470,18 @@
           <w:sz w:val="20"/>
           <w:szCs w:val="20"/>
         </w:rPr>
-        <w:t>.authorizeRequests()</w:t>
+        <w:t>.authorizeRequests</w:t>
+      </w:r>
+      <w:proofErr w:type="spellEnd"/>
+      <w:proofErr w:type="gramEnd"/>
+      <w:r>
+        <w:rPr>
+          <w:rFonts w:ascii="Consolas" w:hAnsi="Consolas" w:cs="Consolas"/>
+          <w:color w:val="000000"/>
+          <w:sz w:val="20"/>
+          <w:szCs w:val="20"/>
+        </w:rPr>
+        <w:t>()</w:t>
       </w:r>
     </w:p>
     <w:p>
@@ -504,7 +543,27 @@
           <w:szCs w:val="20"/>
         </w:rPr>
         <w:tab/>
-        <w:t>.and()</w:t>
+        <w:t>.</w:t>
+      </w:r>
+      <w:proofErr w:type="gramStart"/>
+      <w:r>
+        <w:rPr>
+          <w:rFonts w:ascii="Consolas" w:hAnsi="Consolas" w:cs="Consolas"/>
+          <w:color w:val="000000"/>
+          <w:sz w:val="20"/>
+          <w:szCs w:val="20"/>
+        </w:rPr>
+        <w:t>and(</w:t>
+      </w:r>
+      <w:proofErr w:type="gramEnd"/>
+      <w:r>
+        <w:rPr>
+          <w:rFonts w:ascii="Consolas" w:hAnsi="Consolas" w:cs="Consolas"/>
+          <w:color w:val="000000"/>
+          <w:sz w:val="20"/>
+          <w:szCs w:val="20"/>
+        </w:rPr>
+        <w:t>)</w:t>
       </w:r>
     </w:p>
     <w:p>
@@ -536,7 +595,46 @@
           <w:szCs w:val="20"/>
         </w:rPr>
         <w:tab/>
-        <w:t>.logout().permitAll()</w:t>
+      </w:r>
+      <w:proofErr w:type="gramStart"/>
+      <w:r>
+        <w:rPr>
+          <w:rFonts w:ascii="Consolas" w:hAnsi="Consolas" w:cs="Consolas"/>
+          <w:color w:val="000000"/>
+          <w:sz w:val="20"/>
+          <w:szCs w:val="20"/>
+        </w:rPr>
+        <w:t>.logout</w:t>
+      </w:r>
+      <w:proofErr w:type="gramEnd"/>
+      <w:r>
+        <w:rPr>
+          <w:rFonts w:ascii="Consolas" w:hAnsi="Consolas" w:cs="Consolas"/>
+          <w:color w:val="000000"/>
+          <w:sz w:val="20"/>
+          <w:szCs w:val="20"/>
+        </w:rPr>
+        <w:t>().</w:t>
+      </w:r>
+      <w:proofErr w:type="spellStart"/>
+      <w:r>
+        <w:rPr>
+          <w:rFonts w:ascii="Consolas" w:hAnsi="Consolas" w:cs="Consolas"/>
+          <w:color w:val="000000"/>
+          <w:sz w:val="20"/>
+          <w:szCs w:val="20"/>
+        </w:rPr>
+        <w:t>permitAll</w:t>
+      </w:r>
+      <w:proofErr w:type="spellEnd"/>
+      <w:r>
+        <w:rPr>
+          <w:rFonts w:ascii="Consolas" w:hAnsi="Consolas" w:cs="Consolas"/>
+          <w:color w:val="000000"/>
+          <w:sz w:val="20"/>
+          <w:szCs w:val="20"/>
+        </w:rPr>
+        <w:t>()</w:t>
       </w:r>
     </w:p>
     <w:p>
@@ -569,7 +667,27 @@
           <w:szCs w:val="20"/>
         </w:rPr>
         <w:tab/>
-        <w:t>.and()</w:t>
+        <w:t>.</w:t>
+      </w:r>
+      <w:proofErr w:type="gramStart"/>
+      <w:r>
+        <w:rPr>
+          <w:rFonts w:ascii="Consolas" w:hAnsi="Consolas" w:cs="Consolas"/>
+          <w:color w:val="000000"/>
+          <w:sz w:val="20"/>
+          <w:szCs w:val="20"/>
+        </w:rPr>
+        <w:t>and(</w:t>
+      </w:r>
+      <w:proofErr w:type="gramEnd"/>
+      <w:r>
+        <w:rPr>
+          <w:rFonts w:ascii="Consolas" w:hAnsi="Consolas" w:cs="Consolas"/>
+          <w:color w:val="000000"/>
+          <w:sz w:val="20"/>
+          <w:szCs w:val="20"/>
+        </w:rPr>
+        <w:t>)</w:t>
       </w:r>
     </w:p>
     <w:p>
@@ -642,7 +760,57 @@
           <w:szCs w:val="20"/>
         </w:rPr>
         <w:tab/>
-        <w:t>.exceptionHandling().accessDeniedPage(</w:t>
+      </w:r>
+      <w:proofErr w:type="gramStart"/>
+      <w:r>
+        <w:rPr>
+          <w:rFonts w:ascii="Consolas" w:hAnsi="Consolas" w:cs="Consolas"/>
+          <w:color w:val="000000"/>
+          <w:sz w:val="20"/>
+          <w:szCs w:val="20"/>
+        </w:rPr>
+        <w:t>.</w:t>
+      </w:r>
+      <w:proofErr w:type="spellStart"/>
+      <w:r>
+        <w:rPr>
+          <w:rFonts w:ascii="Consolas" w:hAnsi="Consolas" w:cs="Consolas"/>
+          <w:color w:val="000000"/>
+          <w:sz w:val="20"/>
+          <w:szCs w:val="20"/>
+        </w:rPr>
+        <w:t>exceptionHandling</w:t>
+      </w:r>
+      <w:proofErr w:type="spellEnd"/>
+      <w:proofErr w:type="gramEnd"/>
+      <w:r>
+        <w:rPr>
+          <w:rFonts w:ascii="Consolas" w:hAnsi="Consolas" w:cs="Consolas"/>
+          <w:color w:val="000000"/>
+          <w:sz w:val="20"/>
+          <w:szCs w:val="20"/>
+        </w:rPr>
+        <w:t>().</w:t>
+      </w:r>
+      <w:proofErr w:type="spellStart"/>
+      <w:r>
+        <w:rPr>
+          <w:rFonts w:ascii="Consolas" w:hAnsi="Consolas" w:cs="Consolas"/>
+          <w:color w:val="000000"/>
+          <w:sz w:val="20"/>
+          <w:szCs w:val="20"/>
+        </w:rPr>
+        <w:t>accessDeniedPage</w:t>
+      </w:r>
+      <w:proofErr w:type="spellEnd"/>
+      <w:r>
+        <w:rPr>
+          <w:rFonts w:ascii="Consolas" w:hAnsi="Consolas" w:cs="Consolas"/>
+          <w:color w:val="000000"/>
+          <w:sz w:val="20"/>
+          <w:szCs w:val="20"/>
+        </w:rPr>
+        <w:t>(</w:t>
       </w:r>
       <w:r>
         <w:rPr>
@@ -857,7 +1025,27 @@
           <w:sz w:val="20"/>
           <w:szCs w:val="20"/>
         </w:rPr>
-        <w:t xml:space="preserve"> LoginController {</w:t>
+        <w:t xml:space="preserve"> </w:t>
+      </w:r>
+      <w:proofErr w:type="spellStart"/>
+      <w:r>
+        <w:rPr>
+          <w:rFonts w:ascii="Consolas" w:hAnsi="Consolas" w:cs="Consolas"/>
+          <w:color w:val="000000"/>
+          <w:sz w:val="20"/>
+          <w:szCs w:val="20"/>
+        </w:rPr>
+        <w:t>LoginController</w:t>
+      </w:r>
+      <w:proofErr w:type="spellEnd"/>
+      <w:r>
+        <w:rPr>
+          <w:rFonts w:ascii="Consolas" w:hAnsi="Consolas" w:cs="Consolas"/>
+          <w:color w:val="000000"/>
+          <w:sz w:val="20"/>
+          <w:szCs w:val="20"/>
+        </w:rPr>
+        <w:t xml:space="preserve"> {</w:t>
       </w:r>
     </w:p>
     <w:p>
@@ -985,8 +1173,19 @@
           <w:sz w:val="20"/>
           <w:szCs w:val="20"/>
         </w:rPr>
-        <w:t>@GetMapping</w:t>
-      </w:r>
+        <w:t>@</w:t>
+      </w:r>
+      <w:proofErr w:type="spellStart"/>
+      <w:r>
+        <w:rPr>
+          <w:rFonts w:ascii="Consolas" w:hAnsi="Consolas" w:cs="Consolas"/>
+          <w:color w:val="646464"/>
+          <w:sz w:val="20"/>
+          <w:szCs w:val="20"/>
+        </w:rPr>
+        <w:t>GetMapping</w:t>
+      </w:r>
+      <w:proofErr w:type="spellEnd"/>
       <w:r>
         <w:rPr>
           <w:rFonts w:ascii="Consolas" w:hAnsi="Consolas" w:cs="Consolas"/>
@@ -1054,7 +1253,38 @@
           <w:sz w:val="20"/>
           <w:szCs w:val="20"/>
         </w:rPr>
-        <w:t xml:space="preserve"> String showAccessDenied() {</w:t>
+        <w:t xml:space="preserve"> String </w:t>
+      </w:r>
+      <w:proofErr w:type="spellStart"/>
+      <w:proofErr w:type="gramStart"/>
+      <w:r>
+        <w:rPr>
+          <w:rFonts w:ascii="Consolas" w:hAnsi="Consolas" w:cs="Consolas"/>
+          <w:color w:val="000000"/>
+          <w:sz w:val="20"/>
+          <w:szCs w:val="20"/>
+        </w:rPr>
+        <w:t>showAccessDenied</w:t>
+      </w:r>
+      <w:proofErr w:type="spellEnd"/>
+      <w:r>
+        <w:rPr>
+          <w:rFonts w:ascii="Consolas" w:hAnsi="Consolas" w:cs="Consolas"/>
+          <w:color w:val="000000"/>
+          <w:sz w:val="20"/>
+          <w:szCs w:val="20"/>
+        </w:rPr>
+        <w:t>(</w:t>
+      </w:r>
+      <w:proofErr w:type="gramEnd"/>
+      <w:r>
+        <w:rPr>
+          <w:rFonts w:ascii="Consolas" w:hAnsi="Consolas" w:cs="Consolas"/>
+          <w:color w:val="000000"/>
+          <w:sz w:val="20"/>
+          <w:szCs w:val="20"/>
+        </w:rPr>
+        <w:t>) {</w:t>
       </w:r>
     </w:p>
     <w:p>
@@ -1191,24 +1421,18 @@
           <w:bCs/>
           <w:u w:val="single"/>
         </w:rPr>
-        <w:t xml:space="preserve">File: </w:t>
-      </w:r>
+        <w:t>File: access-</w:t>
+      </w:r>
+      <w:proofErr w:type="spellStart"/>
       <w:r>
         <w:rPr>
           <w:b/>
           <w:bCs/>
           <w:u w:val="single"/>
         </w:rPr>
-        <w:t>access-denied</w:t>
-      </w:r>
-      <w:r>
-        <w:rPr>
-          <w:b/>
-          <w:bCs/>
-          <w:u w:val="single"/>
-        </w:rPr>
-        <w:t>.jsp</w:t>
-      </w:r>
+        <w:t>denied.jsp</w:t>
+      </w:r>
+      <w:proofErr w:type="spellEnd"/>
       <w:r>
         <w:t>:</w:t>
       </w:r>
@@ -1516,8 +1740,6 @@
           <w:szCs w:val="20"/>
         </w:rPr>
       </w:pPr>
-      <w:bookmarkStart w:id="0" w:name="_GoBack"/>
-      <w:bookmarkEnd w:id="0"/>
       <w:r>
         <w:rPr>
           <w:rFonts w:ascii="Consolas" w:hAnsi="Consolas" w:cs="Consolas"/>
@@ -1663,7 +1885,17 @@
           <w:sz w:val="20"/>
           <w:szCs w:val="20"/>
         </w:rPr>
-        <w:t>Access Denied - You are not authorized to access this resources.</w:t>
+        <w:t xml:space="preserve">Access Denied - You are not authorized to access this </w:t>
+      </w:r>
+      <w:proofErr w:type="gramStart"/>
+      <w:r>
+        <w:rPr>
+          <w:rFonts w:ascii="Consolas" w:hAnsi="Consolas" w:cs="Consolas"/>
+          <w:color w:val="000000"/>
+          <w:sz w:val="20"/>
+          <w:szCs w:val="20"/>
+        </w:rPr>
+        <w:t>resources.</w:t>
       </w:r>
       <w:r>
         <w:rPr>
@@ -1672,7 +1904,17 @@
           <w:sz w:val="20"/>
           <w:szCs w:val="20"/>
         </w:rPr>
-        <w:t>&lt;/</w:t>
+        <w:t>&lt;</w:t>
+      </w:r>
+      <w:proofErr w:type="gramEnd"/>
+      <w:r>
+        <w:rPr>
+          <w:rFonts w:ascii="Consolas" w:hAnsi="Consolas" w:cs="Consolas"/>
+          <w:color w:val="008080"/>
+          <w:sz w:val="20"/>
+          <w:szCs w:val="20"/>
+        </w:rPr>
+        <w:t>/</w:t>
       </w:r>
       <w:r>
         <w:rPr>
@@ -1754,6 +1996,7 @@
         </w:rPr>
         <w:t>&lt;</w:t>
       </w:r>
+      <w:proofErr w:type="spellStart"/>
       <w:r>
         <w:rPr>
           <w:rFonts w:ascii="Consolas" w:hAnsi="Consolas" w:cs="Consolas"/>
@@ -1763,6 +2006,7 @@
         </w:rPr>
         <w:t>hr</w:t>
       </w:r>
+      <w:proofErr w:type="spellEnd"/>
       <w:r>
         <w:rPr>
           <w:rFonts w:ascii="Consolas" w:hAnsi="Consolas" w:cs="Consolas"/>
@@ -1859,6 +2103,7 @@
         </w:rPr>
         <w:t xml:space="preserve"> </w:t>
       </w:r>
+      <w:proofErr w:type="spellStart"/>
       <w:r>
         <w:rPr>
           <w:rFonts w:ascii="Consolas" w:hAnsi="Consolas" w:cs="Consolas"/>
@@ -1868,6 +2113,7 @@
         </w:rPr>
         <w:t>href</w:t>
       </w:r>
+      <w:proofErr w:type="spellEnd"/>
       <w:r>
         <w:rPr>
           <w:rFonts w:ascii="Consolas" w:hAnsi="Consolas" w:cs="Consolas"/>
@@ -1895,7 +2141,29 @@
           <w:sz w:val="20"/>
           <w:szCs w:val="20"/>
         </w:rPr>
-        <w:t>${pageContext.request.contextPath}</w:t>
+        <w:t>${</w:t>
+      </w:r>
+      <w:proofErr w:type="spellStart"/>
+      <w:proofErr w:type="gramStart"/>
+      <w:r>
+        <w:rPr>
+          <w:rFonts w:ascii="Consolas" w:hAnsi="Consolas" w:cs="Consolas"/>
+          <w:color w:val="000000"/>
+          <w:sz w:val="20"/>
+          <w:szCs w:val="20"/>
+        </w:rPr>
+        <w:t>pageContext.request.contextPath</w:t>
+      </w:r>
+      <w:proofErr w:type="spellEnd"/>
+      <w:proofErr w:type="gramEnd"/>
+      <w:r>
+        <w:rPr>
+          <w:rFonts w:ascii="Consolas" w:hAnsi="Consolas" w:cs="Consolas"/>
+          <w:color w:val="000000"/>
+          <w:sz w:val="20"/>
+          <w:szCs w:val="20"/>
+        </w:rPr>
+        <w:t>}</w:t>
       </w:r>
       <w:r>
         <w:rPr>
@@ -2030,7 +2298,15 @@
       <w:pPr>
         <w:spacing w:after="0" w:line="0" w:lineRule="atLeast"/>
       </w:pPr>
-      <w:r>
+    </w:p>
+    <w:p>
+      <w:pPr>
+        <w:spacing w:after="0" w:line="0" w:lineRule="atLeast"/>
+      </w:pPr>
+      <w:bookmarkStart w:id="0" w:name="_GoBack"/>
+      <w:bookmarkEnd w:id="0"/>
+      <w:r>
+        <w:lastRenderedPageBreak/>
         <w:t>53.3. Spring Security - Custom Access Denied Page</w:t>
       </w:r>
     </w:p>

</xml_diff>